<commit_message>
report s2 and s3
</commit_message>
<xml_diff>
--- a/reports/Student #2/04 Requirements - Student #2.docx
+++ b/reports/Student #2/04 Requirements - Student #2.docx
@@ -1,6 +1,6 @@
 
 <file path=word/document.xml><?xml version="1.0" encoding="utf-8"?>
-<w:document xmlns:wpc="http://schemas.microsoft.com/office/word/2010/wordprocessingCanvas" xmlns:cx="http://schemas.microsoft.com/office/drawing/2014/chartex" xmlns:cx1="http://schemas.microsoft.com/office/drawing/2015/9/8/chartex" xmlns:cx2="http://schemas.microsoft.com/office/drawing/2015/10/21/chartex" xmlns:cx3="http://schemas.microsoft.com/office/drawing/2016/5/9/chartex" xmlns:cx4="http://schemas.microsoft.com/office/drawing/2016/5/10/chartex" xmlns:cx5="http://schemas.microsoft.com/office/drawing/2016/5/11/chartex" xmlns:cx6="http://schemas.microsoft.com/office/drawing/2016/5/12/chartex" xmlns:cx7="http://schemas.microsoft.com/office/drawing/2016/5/13/chartex" xmlns:cx8="http://schemas.microsoft.com/office/drawing/2016/5/14/chartex" xmlns:mc="http://schemas.openxmlformats.org/markup-compatibility/2006" xmlns:aink="http://schemas.microsoft.com/office/drawing/2016/ink" xmlns:am3d="http://schemas.microsoft.com/office/drawing/2017/model3d" xmlns:o="urn:schemas-microsoft-com:office:office" xmlns:oel="http://schemas.microsoft.com/office/2019/extlst" xmlns:r="http://schemas.openxmlformats.org/officeDocument/2006/relationships" xmlns:m="http://schemas.openxmlformats.org/officeDocument/2006/math" xmlns:v="urn:schemas-microsoft-com:vml" xmlns:wp14="http://schemas.microsoft.com/office/word/2010/wordprocessingDrawing" xmlns:wp="http://schemas.openxmlformats.org/drawingml/2006/wordprocessingDrawing" xmlns:w10="urn:schemas-microsoft-com:office:word" xmlns:w="http://schemas.openxmlformats.org/wordprocessingml/2006/main" xmlns:w14="http://schemas.microsoft.com/office/word/2010/wordml" xmlns:w15="http://schemas.microsoft.com/office/word/2012/wordml" xmlns:w16cex="http://schemas.microsoft.com/office/word/2018/wordml/cex" xmlns:w16cid="http://schemas.microsoft.com/office/word/2016/wordml/cid" xmlns:w16="http://schemas.microsoft.com/office/word/2018/wordml" xmlns:w16sdtdh="http://schemas.microsoft.com/office/word/2020/wordml/sdtdatahash" xmlns:w16se="http://schemas.microsoft.com/office/word/2015/wordml/symex" xmlns:wpg="http://schemas.microsoft.com/office/word/2010/wordprocessingGroup" xmlns:wpi="http://schemas.microsoft.com/office/word/2010/wordprocessingInk" xmlns:wne="http://schemas.microsoft.com/office/word/2006/wordml" xmlns:wps="http://schemas.microsoft.com/office/word/2010/wordprocessingShape" mc:Ignorable="w14 w15 w16se w16cid w16 w16cex w16sdtdh wp14">
+<w:document xmlns:wpc="http://schemas.microsoft.com/office/word/2010/wordprocessingCanvas" xmlns:cx="http://schemas.microsoft.com/office/drawing/2014/chartex" xmlns:cx1="http://schemas.microsoft.com/office/drawing/2015/9/8/chartex" xmlns:cx2="http://schemas.microsoft.com/office/drawing/2015/10/21/chartex" xmlns:cx3="http://schemas.microsoft.com/office/drawing/2016/5/9/chartex" xmlns:cx4="http://schemas.microsoft.com/office/drawing/2016/5/10/chartex" xmlns:cx5="http://schemas.microsoft.com/office/drawing/2016/5/11/chartex" xmlns:cx6="http://schemas.microsoft.com/office/drawing/2016/5/12/chartex" xmlns:cx7="http://schemas.microsoft.com/office/drawing/2016/5/13/chartex" xmlns:cx8="http://schemas.microsoft.com/office/drawing/2016/5/14/chartex" xmlns:mc="http://schemas.openxmlformats.org/markup-compatibility/2006" xmlns:aink="http://schemas.microsoft.com/office/drawing/2016/ink" xmlns:am3d="http://schemas.microsoft.com/office/drawing/2017/model3d" xmlns:o="urn:schemas-microsoft-com:office:office" xmlns:oel="http://schemas.microsoft.com/office/2019/extlst" xmlns:r="http://schemas.openxmlformats.org/officeDocument/2006/relationships" xmlns:m="http://schemas.openxmlformats.org/officeDocument/2006/math" xmlns:v="urn:schemas-microsoft-com:vml" xmlns:wp14="http://schemas.microsoft.com/office/word/2010/wordprocessingDrawing" xmlns:wp="http://schemas.openxmlformats.org/drawingml/2006/wordprocessingDrawing" xmlns:w10="urn:schemas-microsoft-com:office:word" xmlns:w="http://schemas.openxmlformats.org/wordprocessingml/2006/main" xmlns:w14="http://schemas.microsoft.com/office/word/2010/wordml" xmlns:w15="http://schemas.microsoft.com/office/word/2012/wordml" xmlns:w16cex="http://schemas.microsoft.com/office/word/2018/wordml/cex" xmlns:w16cid="http://schemas.microsoft.com/office/word/2016/wordml/cid" xmlns:w16="http://schemas.microsoft.com/office/word/2018/wordml" xmlns:w16du="http://schemas.microsoft.com/office/word/2023/wordml/word16du" xmlns:w16sdtdh="http://schemas.microsoft.com/office/word/2020/wordml/sdtdatahash" xmlns:w16se="http://schemas.microsoft.com/office/word/2015/wordml/symex" xmlns:wpg="http://schemas.microsoft.com/office/word/2010/wordprocessingGroup" xmlns:wpi="http://schemas.microsoft.com/office/word/2010/wordprocessingInk" xmlns:wne="http://schemas.microsoft.com/office/word/2006/wordml" xmlns:wps="http://schemas.microsoft.com/office/word/2010/wordprocessingShape" mc:Ignorable="w14 w15 w16se w16cid w16 w16cex w16sdtdh w16du wp14">
   <w:body>
     <w:p>
       <w:pPr>
@@ -224,7 +224,7 @@
               <w:rPr>
                 <w:rFonts w:asciiTheme="majorHAnsi" w:hAnsiTheme="majorHAnsi" w:cstheme="majorHAnsi"/>
                 <w:b/>
-                <w:lang w:val="es-ES"/>
+                <w:lang w:val="en-US"/>
               </w:rPr>
             </w:pPr>
             <w:r>
@@ -251,7 +251,7 @@
               <w:sdtPr>
                 <w:rPr>
                   <w:rFonts w:asciiTheme="majorHAnsi" w:hAnsiTheme="majorHAnsi" w:cstheme="majorHAnsi"/>
-                  <w:lang w:val="es-ES"/>
+                  <w:lang w:val="en-US"/>
                 </w:rPr>
                 <w:tag w:val="ID2"/>
                 <w:id w:val="-1276937016"/>
@@ -265,7 +265,7 @@
                 <w:r>
                   <w:rPr>
                     <w:rFonts w:asciiTheme="majorHAnsi" w:hAnsiTheme="majorHAnsi" w:cstheme="majorHAnsi"/>
-                    <w:lang w:val="es-ES"/>
+                    <w:lang w:val="en-US"/>
                   </w:rPr>
                   <w:t>49126568V</w:t>
                 </w:r>
@@ -307,7 +307,7 @@
               <w:sdtPr>
                 <w:rPr>
                   <w:rFonts w:asciiTheme="majorHAnsi" w:hAnsiTheme="majorHAnsi" w:cstheme="majorHAnsi"/>
-                  <w:lang w:val="es-ES"/>
+                  <w:lang w:val="en-US"/>
                 </w:rPr>
                 <w:tag w:val="UVUS02"/>
                 <w:id w:val="1381354132"/>
@@ -321,21 +321,21 @@
                 <w:r>
                   <w:rPr>
                     <w:rFonts w:asciiTheme="majorHAnsi" w:hAnsiTheme="majorHAnsi" w:cstheme="majorHAnsi"/>
-                    <w:lang w:val="es-ES"/>
+                    <w:lang w:val="en-US"/>
                   </w:rPr>
                   <w:t xml:space="preserve"> </w:t>
                 </w:r>
                 <w:r>
                   <w:rPr>
                     <w:rFonts w:asciiTheme="majorHAnsi" w:hAnsiTheme="majorHAnsi" w:cstheme="majorHAnsi"/>
-                    <w:lang w:val="es-ES"/>
+                    <w:lang w:val="en-US"/>
                   </w:rPr>
                   <w:t>maravimaq</w:t>
                 </w:r>
                 <w:r>
                   <w:rPr>
                     <w:rFonts w:asciiTheme="majorHAnsi" w:hAnsiTheme="majorHAnsi" w:cstheme="majorHAnsi"/>
-                    <w:lang w:val="es-ES"/>
+                    <w:lang w:val="en-US"/>
                   </w:rPr>
                   <w:t xml:space="preserve">  </w:t>
                 </w:r>
@@ -1612,7 +1612,7 @@
         <w:sdtPr>
           <w:rPr>
             <w:rFonts w:asciiTheme="majorHAnsi" w:hAnsiTheme="majorHAnsi" w:cstheme="majorHAnsi"/>
-            <w:lang w:val="es-ES"/>
+            <w:lang w:val="en-US"/>
           </w:rPr>
           <w:tag w:val="Verdict"/>
           <w:id w:val="430785147"/>
@@ -1626,14 +1626,14 @@
           <w:r>
             <w:rPr>
               <w:rFonts w:asciiTheme="majorHAnsi" w:hAnsiTheme="majorHAnsi" w:cstheme="majorHAnsi"/>
-              <w:lang w:val="es-ES"/>
+              <w:lang w:val="en-US"/>
             </w:rPr>
             <w:t xml:space="preserve"> </w:t>
           </w:r>
           <w:r>
             <w:rPr>
               <w:rFonts w:asciiTheme="majorHAnsi" w:hAnsiTheme="majorHAnsi" w:cstheme="majorHAnsi"/>
-              <w:lang w:val="es-ES"/>
+              <w:lang w:val="en-US"/>
             </w:rPr>
             <w:t>Done</w:t>
           </w:r>
@@ -1744,6 +1744,7 @@
           <w:rFonts w:asciiTheme="majorHAnsi" w:hAnsiTheme="majorHAnsi" w:cstheme="majorHAnsi"/>
         </w:rPr>
       </w:pPr>
+      <w:bookmarkStart w:id="1" w:name="_Hlk164249598"/>
       <w:r>
         <w:rPr>
           <w:rFonts w:asciiTheme="majorHAnsi" w:hAnsiTheme="majorHAnsi" w:cstheme="majorHAnsi"/>
@@ -1923,6 +1924,7 @@
         <w:t>.</w:t>
       </w:r>
     </w:p>
+    <w:bookmarkEnd w:id="1"/>
     <w:permStart w:id="8470091" w:edGrp="everyone"/>
     <w:p>
       <w:pPr>
@@ -1949,7 +1951,13 @@
             <w:rPr>
               <w:rFonts w:asciiTheme="majorHAnsi" w:hAnsiTheme="majorHAnsi" w:cstheme="majorHAnsi"/>
             </w:rPr>
-            <w:t xml:space="preserve">   </w:t>
+            <w:t xml:space="preserve"> </w:t>
+          </w:r>
+          <w:r>
+            <w:rPr>
+              <w:rFonts w:asciiTheme="majorHAnsi" w:hAnsiTheme="majorHAnsi" w:cstheme="majorHAnsi"/>
+            </w:rPr>
+            <w:t>Done</w:t>
           </w:r>
         </w:sdtContent>
       </w:sdt>
@@ -1968,6 +1976,7 @@
           <w:rFonts w:asciiTheme="majorHAnsi" w:hAnsiTheme="majorHAnsi" w:cstheme="majorHAnsi"/>
         </w:rPr>
       </w:pPr>
+      <w:bookmarkStart w:id="2" w:name="_Hlk164249920"/>
       <w:r>
         <w:rPr>
           <w:rFonts w:asciiTheme="majorHAnsi" w:hAnsiTheme="majorHAnsi" w:cstheme="majorHAnsi"/>
@@ -2157,6 +2166,7 @@
         <w:t>as long as it is not published.</w:t>
       </w:r>
     </w:p>
+    <w:bookmarkEnd w:id="2"/>
     <w:permStart w:id="66585966" w:edGrp="everyone"/>
     <w:p>
       <w:pPr>
@@ -2169,6 +2179,7 @@
         <w:sdtPr>
           <w:rPr>
             <w:rFonts w:asciiTheme="majorHAnsi" w:hAnsiTheme="majorHAnsi" w:cstheme="majorHAnsi"/>
+            <w:lang w:val="en-US"/>
           </w:rPr>
           <w:tag w:val="Verdict"/>
           <w:id w:val="1666597966"/>
@@ -2182,8 +2193,9 @@
           <w:r>
             <w:rPr>
               <w:rFonts w:asciiTheme="majorHAnsi" w:hAnsiTheme="majorHAnsi" w:cstheme="majorHAnsi"/>
-            </w:rPr>
-            <w:t xml:space="preserve">    </w:t>
+              <w:lang w:val="en-US"/>
+            </w:rPr>
+            <w:t>Done</w:t>
           </w:r>
         </w:sdtContent>
       </w:sdt>
@@ -2202,6 +2214,7 @@
           <w:rFonts w:asciiTheme="majorHAnsi" w:hAnsiTheme="majorHAnsi" w:cstheme="majorHAnsi"/>
         </w:rPr>
       </w:pPr>
+      <w:bookmarkStart w:id="3" w:name="_Hlk164250201"/>
       <w:r>
         <w:rPr>
           <w:rFonts w:asciiTheme="majorHAnsi" w:hAnsiTheme="majorHAnsi" w:cstheme="majorHAnsi"/>
@@ -2265,6 +2278,7 @@
         <w:t>dashboards.</w:t>
       </w:r>
     </w:p>
+    <w:bookmarkEnd w:id="3"/>
     <w:permStart w:id="844130438" w:edGrp="everyone"/>
     <w:p>
       <w:pPr>
@@ -2277,6 +2291,7 @@
         <w:sdtPr>
           <w:rPr>
             <w:rFonts w:asciiTheme="majorHAnsi" w:hAnsiTheme="majorHAnsi" w:cstheme="majorHAnsi"/>
+            <w:lang w:val="en-US"/>
           </w:rPr>
           <w:tag w:val="Verdict"/>
           <w:id w:val="-2105030274"/>
@@ -2290,8 +2305,16 @@
           <w:r>
             <w:rPr>
               <w:rFonts w:asciiTheme="majorHAnsi" w:hAnsiTheme="majorHAnsi" w:cstheme="majorHAnsi"/>
-            </w:rPr>
-            <w:t xml:space="preserve">    </w:t>
+              <w:lang w:val="en-US"/>
+            </w:rPr>
+            <w:t xml:space="preserve">  </w:t>
+          </w:r>
+          <w:r>
+            <w:rPr>
+              <w:rFonts w:asciiTheme="majorHAnsi" w:hAnsiTheme="majorHAnsi" w:cstheme="majorHAnsi"/>
+              <w:lang w:val="en-US"/>
+            </w:rPr>
+            <w:t>Done</w:t>
           </w:r>
         </w:sdtContent>
       </w:sdt>
@@ -3402,6 +3425,7 @@
           <w:rPr>
             <w:rFonts w:asciiTheme="majorHAnsi" w:hAnsiTheme="majorHAnsi" w:cstheme="majorHAnsi"/>
             <w:u w:val="single"/>
+            <w:lang w:val="en-US"/>
           </w:rPr>
           <w:tag w:val="Verdict"/>
           <w:id w:val="1065380169"/>
@@ -3416,6 +3440,7 @@
             <w:rPr>
               <w:rFonts w:asciiTheme="majorHAnsi" w:hAnsiTheme="majorHAnsi" w:cstheme="majorHAnsi"/>
               <w:u w:val="single"/>
+              <w:lang w:val="en-US"/>
             </w:rPr>
             <w:t xml:space="preserve"> </w:t>
           </w:r>
@@ -3423,6 +3448,7 @@
             <w:rPr>
               <w:rFonts w:asciiTheme="majorHAnsi" w:hAnsiTheme="majorHAnsi" w:cstheme="majorHAnsi"/>
               <w:u w:val="single"/>
+              <w:lang w:val="en-US"/>
             </w:rPr>
             <w:t>Done</w:t>
           </w:r>
@@ -3513,6 +3539,7 @@
           <w:rFonts w:asciiTheme="majorHAnsi" w:hAnsiTheme="majorHAnsi" w:cstheme="majorHAnsi"/>
         </w:rPr>
       </w:pPr>
+      <w:bookmarkStart w:id="4" w:name="_Hlk164250276"/>
       <w:r>
         <w:rPr>
           <w:rFonts w:asciiTheme="majorHAnsi" w:hAnsiTheme="majorHAnsi" w:cstheme="majorHAnsi"/>
@@ -3548,6 +3575,7 @@
         <w:t>.</w:t>
       </w:r>
     </w:p>
+    <w:bookmarkEnd w:id="4"/>
     <w:permStart w:id="1655847515" w:edGrp="everyone"/>
     <w:p>
       <w:pPr>
@@ -3573,7 +3601,19 @@
             <w:rPr>
               <w:rFonts w:asciiTheme="majorHAnsi" w:hAnsiTheme="majorHAnsi" w:cstheme="majorHAnsi"/>
             </w:rPr>
-            <w:t xml:space="preserve">    </w:t>
+            <w:t xml:space="preserve">  </w:t>
+          </w:r>
+          <w:r>
+            <w:rPr>
+              <w:rFonts w:asciiTheme="majorHAnsi" w:hAnsiTheme="majorHAnsi" w:cstheme="majorHAnsi"/>
+            </w:rPr>
+            <w:t>Done</w:t>
+          </w:r>
+          <w:r>
+            <w:rPr>
+              <w:rFonts w:asciiTheme="majorHAnsi" w:hAnsiTheme="majorHAnsi" w:cstheme="majorHAnsi"/>
+            </w:rPr>
+            <w:t xml:space="preserve"> </w:t>
           </w:r>
         </w:sdtContent>
       </w:sdt>
@@ -3592,6 +3632,7 @@
           <w:rFonts w:asciiTheme="majorHAnsi" w:hAnsiTheme="majorHAnsi" w:cstheme="majorHAnsi"/>
         </w:rPr>
       </w:pPr>
+      <w:bookmarkStart w:id="5" w:name="_Hlk164250353"/>
       <w:r>
         <w:rPr>
           <w:rFonts w:asciiTheme="majorHAnsi" w:hAnsiTheme="majorHAnsi" w:cstheme="majorHAnsi"/>
@@ -3627,6 +3668,7 @@
         <w:t>Update their profiles.</w:t>
       </w:r>
     </w:p>
+    <w:bookmarkEnd w:id="5"/>
     <w:permStart w:id="810754758" w:edGrp="everyone"/>
     <w:p>
       <w:pPr>
@@ -3652,7 +3694,13 @@
             <w:rPr>
               <w:rFonts w:asciiTheme="majorHAnsi" w:hAnsiTheme="majorHAnsi" w:cstheme="majorHAnsi"/>
             </w:rPr>
-            <w:t xml:space="preserve">    </w:t>
+            <w:t>Done</w:t>
+          </w:r>
+          <w:r>
+            <w:rPr>
+              <w:rFonts w:asciiTheme="majorHAnsi" w:hAnsiTheme="majorHAnsi" w:cstheme="majorHAnsi"/>
+            </w:rPr>
+            <w:t xml:space="preserve"> </w:t>
           </w:r>
         </w:sdtContent>
       </w:sdt>
@@ -3671,6 +3719,7 @@
           <w:rFonts w:asciiTheme="majorHAnsi" w:hAnsiTheme="majorHAnsi" w:cstheme="majorHAnsi"/>
         </w:rPr>
       </w:pPr>
+      <w:bookmarkStart w:id="6" w:name="_Hlk164250397"/>
       <w:r>
         <w:rPr>
           <w:rFonts w:asciiTheme="majorHAnsi" w:hAnsiTheme="majorHAnsi" w:cstheme="majorHAnsi"/>
@@ -3776,6 +3825,7 @@
         <w:t>).</w:t>
       </w:r>
     </w:p>
+    <w:bookmarkEnd w:id="6"/>
     <w:permStart w:id="872621369" w:edGrp="everyone"/>
     <w:p>
       <w:pPr>
@@ -3788,6 +3838,8 @@
         <w:sdtPr>
           <w:rPr>
             <w:rFonts w:asciiTheme="majorHAnsi" w:hAnsiTheme="majorHAnsi" w:cstheme="majorHAnsi"/>
+            <w:u w:val="single"/>
+            <w:lang w:val="en-US"/>
           </w:rPr>
           <w:tag w:val="Verdict"/>
           <w:id w:val="-1876993838"/>
@@ -3801,8 +3853,10 @@
           <w:r>
             <w:rPr>
               <w:rFonts w:asciiTheme="majorHAnsi" w:hAnsiTheme="majorHAnsi" w:cstheme="majorHAnsi"/>
-            </w:rPr>
-            <w:t xml:space="preserve">    </w:t>
+              <w:u w:val="single"/>
+              <w:lang w:val="en-US"/>
+            </w:rPr>
+            <w:t>Done</w:t>
           </w:r>
         </w:sdtContent>
       </w:sdt>
@@ -3911,6 +3965,7 @@
         <w:sdtPr>
           <w:rPr>
             <w:rFonts w:asciiTheme="majorHAnsi" w:hAnsiTheme="majorHAnsi" w:cstheme="majorHAnsi"/>
+            <w:lang w:val="es-ES"/>
           </w:rPr>
           <w:tag w:val="Verdict"/>
           <w:id w:val="2051028796"/>
@@ -3924,8 +3979,9 @@
           <w:r>
             <w:rPr>
               <w:rFonts w:asciiTheme="majorHAnsi" w:hAnsiTheme="majorHAnsi" w:cstheme="majorHAnsi"/>
-            </w:rPr>
-            <w:t xml:space="preserve">    </w:t>
+              <w:lang w:val="es-ES"/>
+            </w:rPr>
+            <w:t>Done</w:t>
           </w:r>
         </w:sdtContent>
       </w:sdt>
@@ -3976,7 +4032,13 @@
             <w:rPr>
               <w:rFonts w:asciiTheme="majorHAnsi" w:hAnsiTheme="majorHAnsi" w:cstheme="majorHAnsi"/>
             </w:rPr>
-            <w:t xml:space="preserve">    </w:t>
+            <w:t>Done</w:t>
+          </w:r>
+          <w:r>
+            <w:rPr>
+              <w:rFonts w:asciiTheme="majorHAnsi" w:hAnsiTheme="majorHAnsi" w:cstheme="majorHAnsi"/>
+            </w:rPr>
+            <w:t xml:space="preserve">  </w:t>
           </w:r>
         </w:sdtContent>
       </w:sdt>
@@ -4027,7 +4089,19 @@
             <w:rPr>
               <w:rFonts w:asciiTheme="majorHAnsi" w:hAnsiTheme="majorHAnsi" w:cstheme="majorHAnsi"/>
             </w:rPr>
-            <w:t xml:space="preserve">    </w:t>
+            <w:t xml:space="preserve"> </w:t>
+          </w:r>
+          <w:r>
+            <w:rPr>
+              <w:rFonts w:asciiTheme="majorHAnsi" w:hAnsiTheme="majorHAnsi" w:cstheme="majorHAnsi"/>
+            </w:rPr>
+            <w:t>Done</w:t>
+          </w:r>
+          <w:r>
+            <w:rPr>
+              <w:rFonts w:asciiTheme="majorHAnsi" w:hAnsiTheme="majorHAnsi" w:cstheme="majorHAnsi"/>
+            </w:rPr>
+            <w:t xml:space="preserve">   </w:t>
           </w:r>
         </w:sdtContent>
       </w:sdt>
@@ -4337,7 +4411,7 @@
 </file>
 
 <file path=word/numbering.xml><?xml version="1.0" encoding="utf-8"?>
-<w:numbering xmlns:wpc="http://schemas.microsoft.com/office/word/2010/wordprocessingCanvas" xmlns:cx="http://schemas.microsoft.com/office/drawing/2014/chartex" xmlns:cx1="http://schemas.microsoft.com/office/drawing/2015/9/8/chartex" xmlns:cx2="http://schemas.microsoft.com/office/drawing/2015/10/21/chartex" xmlns:cx3="http://schemas.microsoft.com/office/drawing/2016/5/9/chartex" xmlns:cx4="http://schemas.microsoft.com/office/drawing/2016/5/10/chartex" xmlns:cx5="http://schemas.microsoft.com/office/drawing/2016/5/11/chartex" xmlns:cx6="http://schemas.microsoft.com/office/drawing/2016/5/12/chartex" xmlns:cx7="http://schemas.microsoft.com/office/drawing/2016/5/13/chartex" xmlns:cx8="http://schemas.microsoft.com/office/drawing/2016/5/14/chartex" xmlns:mc="http://schemas.openxmlformats.org/markup-compatibility/2006" xmlns:aink="http://schemas.microsoft.com/office/drawing/2016/ink" xmlns:am3d="http://schemas.microsoft.com/office/drawing/2017/model3d" xmlns:o="urn:schemas-microsoft-com:office:office" xmlns:oel="http://schemas.microsoft.com/office/2019/extlst" xmlns:r="http://schemas.openxmlformats.org/officeDocument/2006/relationships" xmlns:m="http://schemas.openxmlformats.org/officeDocument/2006/math" xmlns:v="urn:schemas-microsoft-com:vml" xmlns:wp14="http://schemas.microsoft.com/office/word/2010/wordprocessingDrawing" xmlns:wp="http://schemas.openxmlformats.org/drawingml/2006/wordprocessingDrawing" xmlns:w10="urn:schemas-microsoft-com:office:word" xmlns:w="http://schemas.openxmlformats.org/wordprocessingml/2006/main" xmlns:w14="http://schemas.microsoft.com/office/word/2010/wordml" xmlns:w15="http://schemas.microsoft.com/office/word/2012/wordml" xmlns:w16cex="http://schemas.microsoft.com/office/word/2018/wordml/cex" xmlns:w16cid="http://schemas.microsoft.com/office/word/2016/wordml/cid" xmlns:w16="http://schemas.microsoft.com/office/word/2018/wordml" xmlns:w16sdtdh="http://schemas.microsoft.com/office/word/2020/wordml/sdtdatahash" xmlns:w16se="http://schemas.microsoft.com/office/word/2015/wordml/symex" xmlns:wpg="http://schemas.microsoft.com/office/word/2010/wordprocessingGroup" xmlns:wpi="http://schemas.microsoft.com/office/word/2010/wordprocessingInk" xmlns:wne="http://schemas.microsoft.com/office/word/2006/wordml" xmlns:wps="http://schemas.microsoft.com/office/word/2010/wordprocessingShape" mc:Ignorable="w14 w15 w16se w16cid w16 w16cex w16sdtdh wp14">
+<w:numbering xmlns:wpc="http://schemas.microsoft.com/office/word/2010/wordprocessingCanvas" xmlns:cx="http://schemas.microsoft.com/office/drawing/2014/chartex" xmlns:cx1="http://schemas.microsoft.com/office/drawing/2015/9/8/chartex" xmlns:cx2="http://schemas.microsoft.com/office/drawing/2015/10/21/chartex" xmlns:cx3="http://schemas.microsoft.com/office/drawing/2016/5/9/chartex" xmlns:cx4="http://schemas.microsoft.com/office/drawing/2016/5/10/chartex" xmlns:cx5="http://schemas.microsoft.com/office/drawing/2016/5/11/chartex" xmlns:cx6="http://schemas.microsoft.com/office/drawing/2016/5/12/chartex" xmlns:cx7="http://schemas.microsoft.com/office/drawing/2016/5/13/chartex" xmlns:cx8="http://schemas.microsoft.com/office/drawing/2016/5/14/chartex" xmlns:mc="http://schemas.openxmlformats.org/markup-compatibility/2006" xmlns:aink="http://schemas.microsoft.com/office/drawing/2016/ink" xmlns:am3d="http://schemas.microsoft.com/office/drawing/2017/model3d" xmlns:o="urn:schemas-microsoft-com:office:office" xmlns:oel="http://schemas.microsoft.com/office/2019/extlst" xmlns:r="http://schemas.openxmlformats.org/officeDocument/2006/relationships" xmlns:m="http://schemas.openxmlformats.org/officeDocument/2006/math" xmlns:v="urn:schemas-microsoft-com:vml" xmlns:wp14="http://schemas.microsoft.com/office/word/2010/wordprocessingDrawing" xmlns:wp="http://schemas.openxmlformats.org/drawingml/2006/wordprocessingDrawing" xmlns:w10="urn:schemas-microsoft-com:office:word" xmlns:w="http://schemas.openxmlformats.org/wordprocessingml/2006/main" xmlns:w14="http://schemas.microsoft.com/office/word/2010/wordml" xmlns:w15="http://schemas.microsoft.com/office/word/2012/wordml" xmlns:w16cex="http://schemas.microsoft.com/office/word/2018/wordml/cex" xmlns:w16cid="http://schemas.microsoft.com/office/word/2016/wordml/cid" xmlns:w16="http://schemas.microsoft.com/office/word/2018/wordml" xmlns:w16du="http://schemas.microsoft.com/office/word/2023/wordml/word16du" xmlns:w16sdtdh="http://schemas.microsoft.com/office/word/2020/wordml/sdtdatahash" xmlns:w16se="http://schemas.microsoft.com/office/word/2015/wordml/symex" xmlns:wpg="http://schemas.microsoft.com/office/word/2010/wordprocessingGroup" xmlns:wpi="http://schemas.microsoft.com/office/word/2010/wordprocessingInk" xmlns:wne="http://schemas.microsoft.com/office/word/2006/wordml" xmlns:wps="http://schemas.microsoft.com/office/word/2010/wordprocessingShape" mc:Ignorable="w14 w15 w16se w16cid w16 w16cex w16sdtdh w16du wp14">
   <w:abstractNum w:abstractNumId="0" w15:restartNumberingAfterBreak="0">
     <w:nsid w:val="3C204ED6"/>
     <w:multiLevelType w:val="hybridMultilevel"/>
@@ -4668,6 +4742,95 @@
       </w:rPr>
     </w:lvl>
   </w:abstractNum>
+  <w:abstractNum w:abstractNumId="3" w15:restartNumberingAfterBreak="0">
+    <w:nsid w:val="62C27773"/>
+    <w:multiLevelType w:val="hybridMultilevel"/>
+    <w:tmpl w:val="13AC205E"/>
+    <w:lvl w:ilvl="0" w:tplc="0C0A000F">
+      <w:start w:val="1"/>
+      <w:numFmt w:val="decimal"/>
+      <w:lvlText w:val="%1."/>
+      <w:lvlJc w:val="left"/>
+      <w:pPr>
+        <w:ind w:left="720" w:hanging="360"/>
+      </w:pPr>
+      <w:rPr>
+        <w:rFonts w:hint="default"/>
+      </w:rPr>
+    </w:lvl>
+    <w:lvl w:ilvl="1" w:tplc="0C0A0019" w:tentative="1">
+      <w:start w:val="1"/>
+      <w:numFmt w:val="lowerLetter"/>
+      <w:lvlText w:val="%2."/>
+      <w:lvlJc w:val="left"/>
+      <w:pPr>
+        <w:ind w:left="1440" w:hanging="360"/>
+      </w:pPr>
+    </w:lvl>
+    <w:lvl w:ilvl="2" w:tplc="0C0A001B" w:tentative="1">
+      <w:start w:val="1"/>
+      <w:numFmt w:val="lowerRoman"/>
+      <w:lvlText w:val="%3."/>
+      <w:lvlJc w:val="right"/>
+      <w:pPr>
+        <w:ind w:left="2160" w:hanging="180"/>
+      </w:pPr>
+    </w:lvl>
+    <w:lvl w:ilvl="3" w:tplc="0C0A000F" w:tentative="1">
+      <w:start w:val="1"/>
+      <w:numFmt w:val="decimal"/>
+      <w:lvlText w:val="%4."/>
+      <w:lvlJc w:val="left"/>
+      <w:pPr>
+        <w:ind w:left="2880" w:hanging="360"/>
+      </w:pPr>
+    </w:lvl>
+    <w:lvl w:ilvl="4" w:tplc="0C0A0019" w:tentative="1">
+      <w:start w:val="1"/>
+      <w:numFmt w:val="lowerLetter"/>
+      <w:lvlText w:val="%5."/>
+      <w:lvlJc w:val="left"/>
+      <w:pPr>
+        <w:ind w:left="3600" w:hanging="360"/>
+      </w:pPr>
+    </w:lvl>
+    <w:lvl w:ilvl="5" w:tplc="0C0A001B" w:tentative="1">
+      <w:start w:val="1"/>
+      <w:numFmt w:val="lowerRoman"/>
+      <w:lvlText w:val="%6."/>
+      <w:lvlJc w:val="right"/>
+      <w:pPr>
+        <w:ind w:left="4320" w:hanging="180"/>
+      </w:pPr>
+    </w:lvl>
+    <w:lvl w:ilvl="6" w:tplc="0C0A000F" w:tentative="1">
+      <w:start w:val="1"/>
+      <w:numFmt w:val="decimal"/>
+      <w:lvlText w:val="%7."/>
+      <w:lvlJc w:val="left"/>
+      <w:pPr>
+        <w:ind w:left="5040" w:hanging="360"/>
+      </w:pPr>
+    </w:lvl>
+    <w:lvl w:ilvl="7" w:tplc="0C0A0019" w:tentative="1">
+      <w:start w:val="1"/>
+      <w:numFmt w:val="lowerLetter"/>
+      <w:lvlText w:val="%8."/>
+      <w:lvlJc w:val="left"/>
+      <w:pPr>
+        <w:ind w:left="5760" w:hanging="360"/>
+      </w:pPr>
+    </w:lvl>
+    <w:lvl w:ilvl="8" w:tplc="0C0A001B" w:tentative="1">
+      <w:start w:val="1"/>
+      <w:numFmt w:val="lowerRoman"/>
+      <w:lvlText w:val="%9."/>
+      <w:lvlJc w:val="right"/>
+      <w:pPr>
+        <w:ind w:left="6480" w:hanging="180"/>
+      </w:pPr>
+    </w:lvl>
+  </w:abstractNum>
   <w:num w:numId="1" w16cid:durableId="85154572">
     <w:abstractNumId w:val="2"/>
   </w:num>
@@ -4677,11 +4840,14 @@
   <w:num w:numId="3" w16cid:durableId="76293330">
     <w:abstractNumId w:val="1"/>
   </w:num>
+  <w:num w:numId="4" w16cid:durableId="1846020910">
+    <w:abstractNumId w:val="3"/>
+  </w:num>
 </w:numbering>
 </file>
 
 <file path=word/styles.xml><?xml version="1.0" encoding="utf-8"?>
-<w:styles xmlns:mc="http://schemas.openxmlformats.org/markup-compatibility/2006" xmlns:r="http://schemas.openxmlformats.org/officeDocument/2006/relationships" xmlns:w="http://schemas.openxmlformats.org/wordprocessingml/2006/main" xmlns:w14="http://schemas.microsoft.com/office/word/2010/wordml" xmlns:w15="http://schemas.microsoft.com/office/word/2012/wordml" xmlns:w16cex="http://schemas.microsoft.com/office/word/2018/wordml/cex" xmlns:w16cid="http://schemas.microsoft.com/office/word/2016/wordml/cid" xmlns:w16="http://schemas.microsoft.com/office/word/2018/wordml" xmlns:w16sdtdh="http://schemas.microsoft.com/office/word/2020/wordml/sdtdatahash" xmlns:w16se="http://schemas.microsoft.com/office/word/2015/wordml/symex" mc:Ignorable="w14 w15 w16se w16cid w16 w16cex w16sdtdh">
+<w:styles xmlns:mc="http://schemas.openxmlformats.org/markup-compatibility/2006" xmlns:r="http://schemas.openxmlformats.org/officeDocument/2006/relationships" xmlns:w="http://schemas.openxmlformats.org/wordprocessingml/2006/main" xmlns:w14="http://schemas.microsoft.com/office/word/2010/wordml" xmlns:w15="http://schemas.microsoft.com/office/word/2012/wordml" xmlns:w16cex="http://schemas.microsoft.com/office/word/2018/wordml/cex" xmlns:w16cid="http://schemas.microsoft.com/office/word/2016/wordml/cid" xmlns:w16="http://schemas.microsoft.com/office/word/2018/wordml" xmlns:w16du="http://schemas.microsoft.com/office/word/2023/wordml/word16du" xmlns:w16sdtdh="http://schemas.microsoft.com/office/word/2020/wordml/sdtdatahash" xmlns:w16se="http://schemas.microsoft.com/office/word/2015/wordml/symex" mc:Ignorable="w14 w15 w16se w16cid w16 w16cex w16sdtdh w16du">
   <w:docDefaults>
     <w:rPrDefault>
       <w:rPr>
@@ -5291,11 +5457,21 @@
       <w14:ligatures w14:val="none"/>
     </w:rPr>
   </w:style>
+  <w:style w:type="character" w:styleId="Textodelmarcadordeposicin">
+    <w:name w:val="Placeholder Text"/>
+    <w:basedOn w:val="Fuentedeprrafopredeter"/>
+    <w:uiPriority w:val="99"/>
+    <w:semiHidden/>
+    <w:rsid w:val="00A137D1"/>
+    <w:rPr>
+      <w:color w:val="808080"/>
+    </w:rPr>
+  </w:style>
 </w:styles>
 </file>
 
 <file path=word/glossary/document.xml><?xml version="1.0" encoding="utf-8"?>
-<w:glossaryDocument xmlns:wpc="http://schemas.microsoft.com/office/word/2010/wordprocessingCanvas" xmlns:cx="http://schemas.microsoft.com/office/drawing/2014/chartex" xmlns:cx1="http://schemas.microsoft.com/office/drawing/2015/9/8/chartex" xmlns:cx2="http://schemas.microsoft.com/office/drawing/2015/10/21/chartex" xmlns:cx3="http://schemas.microsoft.com/office/drawing/2016/5/9/chartex" xmlns:cx4="http://schemas.microsoft.com/office/drawing/2016/5/10/chartex" xmlns:cx5="http://schemas.microsoft.com/office/drawing/2016/5/11/chartex" xmlns:cx6="http://schemas.microsoft.com/office/drawing/2016/5/12/chartex" xmlns:cx7="http://schemas.microsoft.com/office/drawing/2016/5/13/chartex" xmlns:cx8="http://schemas.microsoft.com/office/drawing/2016/5/14/chartex" xmlns:mc="http://schemas.openxmlformats.org/markup-compatibility/2006" xmlns:aink="http://schemas.microsoft.com/office/drawing/2016/ink" xmlns:am3d="http://schemas.microsoft.com/office/drawing/2017/model3d" xmlns:o="urn:schemas-microsoft-com:office:office" xmlns:oel="http://schemas.microsoft.com/office/2019/extlst" xmlns:r="http://schemas.openxmlformats.org/officeDocument/2006/relationships" xmlns:m="http://schemas.openxmlformats.org/officeDocument/2006/math" xmlns:v="urn:schemas-microsoft-com:vml" xmlns:wp14="http://schemas.microsoft.com/office/word/2010/wordprocessingDrawing" xmlns:wp="http://schemas.openxmlformats.org/drawingml/2006/wordprocessingDrawing" xmlns:w10="urn:schemas-microsoft-com:office:word" xmlns:w="http://schemas.openxmlformats.org/wordprocessingml/2006/main" xmlns:w14="http://schemas.microsoft.com/office/word/2010/wordml" xmlns:w15="http://schemas.microsoft.com/office/word/2012/wordml" xmlns:w16cex="http://schemas.microsoft.com/office/word/2018/wordml/cex" xmlns:w16cid="http://schemas.microsoft.com/office/word/2016/wordml/cid" xmlns:w16="http://schemas.microsoft.com/office/word/2018/wordml" xmlns:w16sdtdh="http://schemas.microsoft.com/office/word/2020/wordml/sdtdatahash" xmlns:w16se="http://schemas.microsoft.com/office/word/2015/wordml/symex" xmlns:wpg="http://schemas.microsoft.com/office/word/2010/wordprocessingGroup" xmlns:wpi="http://schemas.microsoft.com/office/word/2010/wordprocessingInk" xmlns:wne="http://schemas.microsoft.com/office/word/2006/wordml" xmlns:wps="http://schemas.microsoft.com/office/word/2010/wordprocessingShape" mc:Ignorable="w14 w15 w16se w16cid w16 w16cex w16sdtdh wp14">
+<w:glossaryDocument xmlns:wpc="http://schemas.microsoft.com/office/word/2010/wordprocessingCanvas" xmlns:cx="http://schemas.microsoft.com/office/drawing/2014/chartex" xmlns:cx1="http://schemas.microsoft.com/office/drawing/2015/9/8/chartex" xmlns:cx2="http://schemas.microsoft.com/office/drawing/2015/10/21/chartex" xmlns:cx3="http://schemas.microsoft.com/office/drawing/2016/5/9/chartex" xmlns:cx4="http://schemas.microsoft.com/office/drawing/2016/5/10/chartex" xmlns:cx5="http://schemas.microsoft.com/office/drawing/2016/5/11/chartex" xmlns:cx6="http://schemas.microsoft.com/office/drawing/2016/5/12/chartex" xmlns:cx7="http://schemas.microsoft.com/office/drawing/2016/5/13/chartex" xmlns:cx8="http://schemas.microsoft.com/office/drawing/2016/5/14/chartex" xmlns:mc="http://schemas.openxmlformats.org/markup-compatibility/2006" xmlns:aink="http://schemas.microsoft.com/office/drawing/2016/ink" xmlns:am3d="http://schemas.microsoft.com/office/drawing/2017/model3d" xmlns:o="urn:schemas-microsoft-com:office:office" xmlns:oel="http://schemas.microsoft.com/office/2019/extlst" xmlns:r="http://schemas.openxmlformats.org/officeDocument/2006/relationships" xmlns:m="http://schemas.openxmlformats.org/officeDocument/2006/math" xmlns:v="urn:schemas-microsoft-com:vml" xmlns:wp14="http://schemas.microsoft.com/office/word/2010/wordprocessingDrawing" xmlns:wp="http://schemas.openxmlformats.org/drawingml/2006/wordprocessingDrawing" xmlns:w10="urn:schemas-microsoft-com:office:word" xmlns:w="http://schemas.openxmlformats.org/wordprocessingml/2006/main" xmlns:w14="http://schemas.microsoft.com/office/word/2010/wordml" xmlns:w15="http://schemas.microsoft.com/office/word/2012/wordml" xmlns:w16cex="http://schemas.microsoft.com/office/word/2018/wordml/cex" xmlns:w16cid="http://schemas.microsoft.com/office/word/2016/wordml/cid" xmlns:w16="http://schemas.microsoft.com/office/word/2018/wordml" xmlns:w16du="http://schemas.microsoft.com/office/word/2023/wordml/word16du" xmlns:w16sdtdh="http://schemas.microsoft.com/office/word/2020/wordml/sdtdatahash" xmlns:w16se="http://schemas.microsoft.com/office/word/2015/wordml/symex" xmlns:wpg="http://schemas.microsoft.com/office/word/2010/wordprocessingGroup" xmlns:wpi="http://schemas.microsoft.com/office/word/2010/wordprocessingInk" xmlns:wne="http://schemas.microsoft.com/office/word/2006/wordml" xmlns:wps="http://schemas.microsoft.com/office/word/2010/wordprocessingShape" mc:Ignorable="w14 w15 w16se w16cid w16 w16cex w16sdtdh w16du wp14">
   <w:docParts>
     <w:docPart>
       <w:docPartPr>
@@ -6172,7 +6348,7 @@
 </file>
 
 <file path=word/glossary/fontTable.xml><?xml version="1.0" encoding="utf-8"?>
-<w:fonts xmlns:mc="http://schemas.openxmlformats.org/markup-compatibility/2006" xmlns:r="http://schemas.openxmlformats.org/officeDocument/2006/relationships" xmlns:w="http://schemas.openxmlformats.org/wordprocessingml/2006/main" xmlns:w14="http://schemas.microsoft.com/office/word/2010/wordml" xmlns:w15="http://schemas.microsoft.com/office/word/2012/wordml" xmlns:w16cex="http://schemas.microsoft.com/office/word/2018/wordml/cex" xmlns:w16cid="http://schemas.microsoft.com/office/word/2016/wordml/cid" xmlns:w16="http://schemas.microsoft.com/office/word/2018/wordml" xmlns:w16sdtdh="http://schemas.microsoft.com/office/word/2020/wordml/sdtdatahash" xmlns:w16se="http://schemas.microsoft.com/office/word/2015/wordml/symex" mc:Ignorable="w14 w15 w16se w16cid w16 w16cex w16sdtdh">
+<w:fonts xmlns:mc="http://schemas.openxmlformats.org/markup-compatibility/2006" xmlns:r="http://schemas.openxmlformats.org/officeDocument/2006/relationships" xmlns:w="http://schemas.openxmlformats.org/wordprocessingml/2006/main" xmlns:w14="http://schemas.microsoft.com/office/word/2010/wordml" xmlns:w15="http://schemas.microsoft.com/office/word/2012/wordml" xmlns:w16cex="http://schemas.microsoft.com/office/word/2018/wordml/cex" xmlns:w16cid="http://schemas.microsoft.com/office/word/2016/wordml/cid" xmlns:w16="http://schemas.microsoft.com/office/word/2018/wordml" xmlns:w16du="http://schemas.microsoft.com/office/word/2023/wordml/word16du" xmlns:w16sdtdh="http://schemas.microsoft.com/office/word/2020/wordml/sdtdatahash" xmlns:w16se="http://schemas.microsoft.com/office/word/2015/wordml/symex" mc:Ignorable="w14 w15 w16se w16cid w16 w16cex w16sdtdh w16du">
   <w:font w:name="Wingdings">
     <w:panose1 w:val="05000000000000000000"/>
     <w:charset w:val="02"/>
@@ -6238,7 +6414,7 @@
 </file>
 
 <file path=word/glossary/settings.xml><?xml version="1.0" encoding="utf-8"?>
-<w:settings xmlns:mc="http://schemas.openxmlformats.org/markup-compatibility/2006" xmlns:o="urn:schemas-microsoft-com:office:office" xmlns:r="http://schemas.openxmlformats.org/officeDocument/2006/relationships" xmlns:m="http://schemas.openxmlformats.org/officeDocument/2006/math" xmlns:v="urn:schemas-microsoft-com:vml" xmlns:w10="urn:schemas-microsoft-com:office:word" xmlns:w="http://schemas.openxmlformats.org/wordprocessingml/2006/main" xmlns:w14="http://schemas.microsoft.com/office/word/2010/wordml" xmlns:w15="http://schemas.microsoft.com/office/word/2012/wordml" xmlns:w16cex="http://schemas.microsoft.com/office/word/2018/wordml/cex" xmlns:w16cid="http://schemas.microsoft.com/office/word/2016/wordml/cid" xmlns:w16="http://schemas.microsoft.com/office/word/2018/wordml" xmlns:w16sdtdh="http://schemas.microsoft.com/office/word/2020/wordml/sdtdatahash" xmlns:w16se="http://schemas.microsoft.com/office/word/2015/wordml/symex" xmlns:sl="http://schemas.openxmlformats.org/schemaLibrary/2006/main" mc:Ignorable="w14 w15 w16se w16cid w16 w16cex w16sdtdh">
+<w:settings xmlns:mc="http://schemas.openxmlformats.org/markup-compatibility/2006" xmlns:o="urn:schemas-microsoft-com:office:office" xmlns:r="http://schemas.openxmlformats.org/officeDocument/2006/relationships" xmlns:m="http://schemas.openxmlformats.org/officeDocument/2006/math" xmlns:v="urn:schemas-microsoft-com:vml" xmlns:w10="urn:schemas-microsoft-com:office:word" xmlns:w="http://schemas.openxmlformats.org/wordprocessingml/2006/main" xmlns:w14="http://schemas.microsoft.com/office/word/2010/wordml" xmlns:w15="http://schemas.microsoft.com/office/word/2012/wordml" xmlns:w16cex="http://schemas.microsoft.com/office/word/2018/wordml/cex" xmlns:w16cid="http://schemas.microsoft.com/office/word/2016/wordml/cid" xmlns:w16="http://schemas.microsoft.com/office/word/2018/wordml" xmlns:w16du="http://schemas.microsoft.com/office/word/2023/wordml/word16du" xmlns:w16sdtdh="http://schemas.microsoft.com/office/word/2020/wordml/sdtdatahash" xmlns:w16se="http://schemas.microsoft.com/office/word/2015/wordml/symex" xmlns:sl="http://schemas.openxmlformats.org/schemaLibrary/2006/main" mc:Ignorable="w14 w15 w16se w16cid w16 w16cex w16sdtdh w16du">
   <w:view w:val="normal"/>
   <w:defaultTabStop w:val="708"/>
   <w:hyphenationZone w:val="425"/>
@@ -6255,11 +6431,18 @@
   <w:rsids>
     <w:rsidRoot w:val="004D7778"/>
     <w:rsid w:val="000A78A7"/>
+    <w:rsid w:val="00323F89"/>
     <w:rsid w:val="004D7778"/>
     <w:rsid w:val="00514E31"/>
+    <w:rsid w:val="005F3158"/>
+    <w:rsid w:val="00610E90"/>
+    <w:rsid w:val="006957EE"/>
+    <w:rsid w:val="00757A16"/>
+    <w:rsid w:val="00800803"/>
     <w:rsid w:val="00852F84"/>
     <w:rsid w:val="00A82832"/>
     <w:rsid w:val="00BE1F2B"/>
+    <w:rsid w:val="00E71F4C"/>
     <w:rsid w:val="00E91550"/>
   </w:rsids>
   <m:mathPr>
@@ -6284,7 +6467,7 @@
 </file>
 
 <file path=word/glossary/styles.xml><?xml version="1.0" encoding="utf-8"?>
-<w:styles xmlns:mc="http://schemas.openxmlformats.org/markup-compatibility/2006" xmlns:r="http://schemas.openxmlformats.org/officeDocument/2006/relationships" xmlns:w="http://schemas.openxmlformats.org/wordprocessingml/2006/main" xmlns:w14="http://schemas.microsoft.com/office/word/2010/wordml" xmlns:w15="http://schemas.microsoft.com/office/word/2012/wordml" xmlns:w16cex="http://schemas.microsoft.com/office/word/2018/wordml/cex" xmlns:w16cid="http://schemas.microsoft.com/office/word/2016/wordml/cid" xmlns:w16="http://schemas.microsoft.com/office/word/2018/wordml" xmlns:w16sdtdh="http://schemas.microsoft.com/office/word/2020/wordml/sdtdatahash" xmlns:w16se="http://schemas.microsoft.com/office/word/2015/wordml/symex" mc:Ignorable="w14 w15 w16se w16cid w16 w16cex w16sdtdh">
+<w:styles xmlns:mc="http://schemas.openxmlformats.org/markup-compatibility/2006" xmlns:r="http://schemas.openxmlformats.org/officeDocument/2006/relationships" xmlns:w="http://schemas.openxmlformats.org/wordprocessingml/2006/main" xmlns:w14="http://schemas.microsoft.com/office/word/2010/wordml" xmlns:w15="http://schemas.microsoft.com/office/word/2012/wordml" xmlns:w16cex="http://schemas.microsoft.com/office/word/2018/wordml/cex" xmlns:w16cid="http://schemas.microsoft.com/office/word/2016/wordml/cid" xmlns:w16="http://schemas.microsoft.com/office/word/2018/wordml" xmlns:w16du="http://schemas.microsoft.com/office/word/2023/wordml/word16du" xmlns:w16sdtdh="http://schemas.microsoft.com/office/word/2020/wordml/sdtdatahash" xmlns:w16se="http://schemas.microsoft.com/office/word/2015/wordml/symex" mc:Ignorable="w14 w15 w16se w16cid w16 w16cex w16sdtdh w16du">
   <w:docDefaults>
     <w:rPrDefault>
       <w:rPr>
@@ -6845,7 +7028,7 @@
 </file>
 
 <file path=word/glossary/webSettings.xml><?xml version="1.0" encoding="utf-8"?>
-<w:webSettings xmlns:mc="http://schemas.openxmlformats.org/markup-compatibility/2006" xmlns:r="http://schemas.openxmlformats.org/officeDocument/2006/relationships" xmlns:w="http://schemas.openxmlformats.org/wordprocessingml/2006/main" xmlns:w14="http://schemas.microsoft.com/office/word/2010/wordml" xmlns:w15="http://schemas.microsoft.com/office/word/2012/wordml" xmlns:w16cex="http://schemas.microsoft.com/office/word/2018/wordml/cex" xmlns:w16cid="http://schemas.microsoft.com/office/word/2016/wordml/cid" xmlns:w16="http://schemas.microsoft.com/office/word/2018/wordml" xmlns:w16sdtdh="http://schemas.microsoft.com/office/word/2020/wordml/sdtdatahash" xmlns:w16se="http://schemas.microsoft.com/office/word/2015/wordml/symex" mc:Ignorable="w14 w15 w16se w16cid w16 w16cex w16sdtdh">
+<w:webSettings xmlns:mc="http://schemas.openxmlformats.org/markup-compatibility/2006" xmlns:r="http://schemas.openxmlformats.org/officeDocument/2006/relationships" xmlns:w="http://schemas.openxmlformats.org/wordprocessingml/2006/main" xmlns:w14="http://schemas.microsoft.com/office/word/2010/wordml" xmlns:w15="http://schemas.microsoft.com/office/word/2012/wordml" xmlns:w16cex="http://schemas.microsoft.com/office/word/2018/wordml/cex" xmlns:w16cid="http://schemas.microsoft.com/office/word/2016/wordml/cid" xmlns:w16="http://schemas.microsoft.com/office/word/2018/wordml" xmlns:w16du="http://schemas.microsoft.com/office/word/2023/wordml/word16du" xmlns:w16sdtdh="http://schemas.microsoft.com/office/word/2020/wordml/sdtdatahash" xmlns:w16se="http://schemas.microsoft.com/office/word/2015/wordml/symex" mc:Ignorable="w14 w15 w16se w16cid w16 w16cex w16sdtdh w16du">
   <w:optimizeForBrowser/>
   <w:allowPNG/>
 </w:webSettings>

</xml_diff>